<commit_message>
Updating template.docx and revising subscript
</commit_message>
<xml_diff>
--- a/clockinoutform/templates/template.docx
+++ b/clockinoutform/templates/template.docx
@@ -102,16 +102,7 @@
           <w:sz w:val="32"/>
           <w:szCs w:val="32"/>
         </w:rPr>
-        <w:t xml:space="preserve">    </w:t>
-      </w:r>
-      <w:bookmarkStart w:id="0" w:name="_GoBack"/>
-      <w:bookmarkEnd w:id="0"/>
-      <w:r>
-        <w:rPr>
-          <w:rFonts w:ascii="標楷體" w:eastAsia="標楷體" w:hint="eastAsia"/>
-          <w:sz w:val="32"/>
-          <w:szCs w:val="32"/>
-        </w:rPr>
+        <w:t xml:space="preserve">         </w:t>
       </w:r>
       <w:r>
         <w:rPr>
@@ -129,6 +120,8 @@
         </w:rPr>
         <w:t>(系、所)</w:t>
       </w:r>
+      <w:bookmarkStart w:id="0" w:name="_GoBack"/>
+      <w:bookmarkEnd w:id="0"/>
       <w:r>
         <w:rPr>
           <w:rFonts w:ascii="標楷體" w:eastAsia="標楷體"/>
@@ -153,14 +146,6 @@
           <w:u w:val="single"/>
         </w:rPr>
         <w:t xml:space="preserve">         </w:t>
-      </w:r>
-      <w:r>
-        <w:rPr>
-          <w:rFonts w:ascii="標楷體" w:eastAsia="標楷體"/>
-          <w:sz w:val="32"/>
-          <w:szCs w:val="32"/>
-        </w:rPr>
-        <w:t xml:space="preserve"> </w:t>
       </w:r>
       <w:r>
         <w:rPr>
@@ -7148,7 +7133,7 @@
 </file>
 
 <file path=customXml/itemProps1.xml><?xml version="1.0" encoding="utf-8"?>
-<ds:datastoreItem xmlns:ds="http://schemas.openxmlformats.org/officeDocument/2006/customXml" ds:itemID="{495D4D79-6488-4BB2-9684-ECA46635041D}">
+<ds:datastoreItem xmlns:ds="http://schemas.openxmlformats.org/officeDocument/2006/customXml" ds:itemID="{576C15E1-6934-40B8-A6A2-33CB330B15B6}">
   <ds:schemaRefs>
     <ds:schemaRef ds:uri="http://schemas.openxmlformats.org/officeDocument/2006/bibliography"/>
   </ds:schemaRefs>

</xml_diff>